<commit_message>
Added a basic Git tutoral (Git SCM.doc.x)
</commit_message>
<xml_diff>
--- a/Programming Terms and Definitions.docx
+++ b/Programming Terms and Definitions.docx
@@ -5,6 +5,10 @@
     <w:p>
       <w:pPr>
         <w:pStyle w:val="Heading1"/>
+        <w:numPr>
+          <w:ilvl w:val="0"/>
+          <w:numId w:val="2"/>
+        </w:numPr>
         <w:bidi w:val="0"/>
         <w:spacing w:before="240" w:after="120"/>
         <w:ind w:hanging="0" w:left="0"/>
@@ -24,14 +28,14 @@
         <w:tblLayout w:type="fixed"/>
         <w:tblCellMar>
           <w:top w:w="0" w:type="dxa"/>
-          <w:left w:w="0" w:type="dxa"/>
+          <w:left w:w="7" w:type="dxa"/>
           <w:bottom w:w="0" w:type="dxa"/>
-          <w:right w:w="0" w:type="dxa"/>
+          <w:right w:w="7" w:type="dxa"/>
         </w:tblCellMar>
       </w:tblPr>
       <w:tblGrid>
         <w:gridCol w:w="2069"/>
-        <w:gridCol w:w="7903"/>
+        <w:gridCol w:w="7902"/>
       </w:tblGrid>
       <w:tr>
         <w:trPr>
@@ -95,7 +99,7 @@
         </w:tc>
         <w:tc>
           <w:tcPr>
-            <w:tcW w:w="7903" w:type="dxa"/>
+            <w:tcW w:w="7902" w:type="dxa"/>
             <w:tcBorders>
               <w:top w:val="single" w:sz="6" w:space="0" w:color="666666"/>
               <w:left w:val="single" w:sz="6" w:space="0" w:color="666666"/>
@@ -205,7 +209,7 @@
         </w:tc>
         <w:tc>
           <w:tcPr>
-            <w:tcW w:w="7903" w:type="dxa"/>
+            <w:tcW w:w="7902" w:type="dxa"/>
             <w:tcBorders>
               <w:left w:val="single" w:sz="6" w:space="0" w:color="666666"/>
               <w:bottom w:val="single" w:sz="6" w:space="0" w:color="666666"/>
@@ -314,7 +318,7 @@
         </w:tc>
         <w:tc>
           <w:tcPr>
-            <w:tcW w:w="7903" w:type="dxa"/>
+            <w:tcW w:w="7902" w:type="dxa"/>
             <w:tcBorders>
               <w:left w:val="single" w:sz="6" w:space="0" w:color="666666"/>
               <w:bottom w:val="single" w:sz="6" w:space="0" w:color="666666"/>
@@ -421,7 +425,7 @@
         </w:tc>
         <w:tc>
           <w:tcPr>
-            <w:tcW w:w="7903" w:type="dxa"/>
+            <w:tcW w:w="7902" w:type="dxa"/>
             <w:tcBorders>
               <w:left w:val="single" w:sz="6" w:space="0" w:color="666666"/>
               <w:bottom w:val="single" w:sz="6" w:space="0" w:color="666666"/>
@@ -530,7 +534,7 @@
         </w:tc>
         <w:tc>
           <w:tcPr>
-            <w:tcW w:w="7903" w:type="dxa"/>
+            <w:tcW w:w="7902" w:type="dxa"/>
             <w:tcBorders>
               <w:left w:val="single" w:sz="6" w:space="0" w:color="666666"/>
               <w:bottom w:val="single" w:sz="6" w:space="0" w:color="666666"/>
@@ -639,7 +643,7 @@
         </w:tc>
         <w:tc>
           <w:tcPr>
-            <w:tcW w:w="7903" w:type="dxa"/>
+            <w:tcW w:w="7902" w:type="dxa"/>
             <w:tcBorders>
               <w:left w:val="single" w:sz="6" w:space="0" w:color="666666"/>
               <w:bottom w:val="single" w:sz="6" w:space="0" w:color="666666"/>
@@ -742,13 +746,13 @@
                 <w:szCs w:val="24"/>
                 <w:u w:val="none"/>
               </w:rPr>
-              <w:t>Heap</w:t>
-            </w:r>
-          </w:p>
-        </w:tc>
-        <w:tc>
-          <w:tcPr>
-            <w:tcW w:w="7903" w:type="dxa"/>
+              <w:t>Encapsulation</w:t>
+            </w:r>
+          </w:p>
+        </w:tc>
+        <w:tc>
+          <w:tcPr>
+            <w:tcW w:w="7902" w:type="dxa"/>
             <w:tcBorders>
               <w:left w:val="single" w:sz="6" w:space="0" w:color="666666"/>
               <w:bottom w:val="single" w:sz="6" w:space="0" w:color="666666"/>
@@ -794,115 +798,7 @@
                 <w:szCs w:val="24"/>
                 <w:u w:val="none"/>
               </w:rPr>
-              <w:t xml:space="preserve">Dynamic memory used when creating dynamic variables, using </w:t>
-            </w:r>
-            <w:r>
-              <w:rPr>
-                <w:rFonts w:ascii="Liberation Sans" w:hAnsi="Liberation Sans"/>
-                <w:b/>
-                <w:bCs/>
-                <w:i w:val="false"/>
-                <w:iCs w:val="false"/>
-                <w:strike w:val="false"/>
-                <w:dstrike w:val="false"/>
-                <w:outline w:val="false"/>
-                <w:shadow w:val="false"/>
-                <w:color w:val="000000"/>
-                <w:sz w:val="24"/>
-                <w:szCs w:val="24"/>
-                <w:u w:val="none"/>
-              </w:rPr>
-              <w:t>new</w:t>
-            </w:r>
-            <w:r>
-              <w:rPr>
-                <w:rFonts w:ascii="Liberation Sans" w:hAnsi="Liberation Sans"/>
-                <w:b w:val="false"/>
-                <w:bCs w:val="false"/>
-                <w:i w:val="false"/>
-                <w:iCs w:val="false"/>
-                <w:strike w:val="false"/>
-                <w:dstrike w:val="false"/>
-                <w:outline w:val="false"/>
-                <w:shadow w:val="false"/>
-                <w:color w:val="000000"/>
-                <w:sz w:val="24"/>
-                <w:szCs w:val="24"/>
-                <w:u w:val="none"/>
-              </w:rPr>
-              <w:t xml:space="preserve"> in Java.  In C++ the Heap is used when one of the allocate methods are called or when using </w:t>
-            </w:r>
-            <w:r>
-              <w:rPr>
-                <w:rFonts w:ascii="Liberation Sans" w:hAnsi="Liberation Sans"/>
-                <w:b/>
-                <w:bCs/>
-                <w:i w:val="false"/>
-                <w:iCs w:val="false"/>
-                <w:strike w:val="false"/>
-                <w:dstrike w:val="false"/>
-                <w:outline w:val="false"/>
-                <w:shadow w:val="false"/>
-                <w:color w:val="000000"/>
-                <w:sz w:val="24"/>
-                <w:szCs w:val="24"/>
-                <w:u w:val="none"/>
-              </w:rPr>
-              <w:t>new</w:t>
-            </w:r>
-            <w:r>
-              <w:rPr>
-                <w:rFonts w:ascii="Liberation Sans" w:hAnsi="Liberation Sans"/>
-                <w:b w:val="false"/>
-                <w:bCs w:val="false"/>
-                <w:i w:val="false"/>
-                <w:iCs w:val="false"/>
-                <w:strike w:val="false"/>
-                <w:dstrike w:val="false"/>
-                <w:outline w:val="false"/>
-                <w:shadow w:val="false"/>
-                <w:color w:val="000000"/>
-                <w:sz w:val="24"/>
-                <w:szCs w:val="24"/>
-                <w:u w:val="none"/>
-              </w:rPr>
-              <w:t xml:space="preserve"> to create an object.  When a dynamically created (</w:t>
-            </w:r>
-            <w:r>
-              <w:rPr>
-                <w:rFonts w:ascii="Liberation Sans" w:hAnsi="Liberation Sans"/>
-                <w:b/>
-                <w:bCs/>
-                <w:i w:val="false"/>
-                <w:iCs w:val="false"/>
-                <w:strike w:val="false"/>
-                <w:dstrike w:val="false"/>
-                <w:outline w:val="false"/>
-                <w:shadow w:val="false"/>
-                <w:color w:val="000000"/>
-                <w:sz w:val="24"/>
-                <w:szCs w:val="24"/>
-                <w:u w:val="none"/>
-              </w:rPr>
-              <w:t>new</w:t>
-            </w:r>
-            <w:r>
-              <w:rPr>
-                <w:rFonts w:ascii="Liberation Sans" w:hAnsi="Liberation Sans"/>
-                <w:b w:val="false"/>
-                <w:bCs w:val="false"/>
-                <w:i w:val="false"/>
-                <w:iCs w:val="false"/>
-                <w:strike w:val="false"/>
-                <w:dstrike w:val="false"/>
-                <w:outline w:val="false"/>
-                <w:shadow w:val="false"/>
-                <w:color w:val="000000"/>
-                <w:sz w:val="24"/>
-                <w:szCs w:val="24"/>
-                <w:u w:val="none"/>
-              </w:rPr>
-              <w:t>) object is no longer referenced in Java or deleted in C++.  The memory used it marked as reusable and may be assigned to the next dynamically created variable.</w:t>
+              <w:t>The technique where code and interface are kept separate.  The interface defines what is to be done and acts as a public contract to callers.  The code is does the actual work to keep the contract to the user or caller.  This separation allows the programmers to change how the work is actually implemented without forcing the caller to change its code.</w:t>
             </w:r>
           </w:p>
         </w:tc>
@@ -919,6 +815,7 @@
               <w:bottom w:val="single" w:sz="6" w:space="0" w:color="666666"/>
               <w:right w:val="single" w:sz="6" w:space="0" w:color="666666"/>
             </w:tcBorders>
+            <w:shd w:fill="EEEEEE" w:val="clear"/>
           </w:tcPr>
           <w:p>
             <w:pPr>
@@ -959,58 +856,167 @@
                 <w:szCs w:val="24"/>
                 <w:u w:val="none"/>
               </w:rPr>
-              <w:t>Interpreter</w:t>
-            </w:r>
-          </w:p>
-        </w:tc>
-        <w:tc>
-          <w:tcPr>
-            <w:tcW w:w="7903" w:type="dxa"/>
-            <w:tcBorders>
-              <w:left w:val="single" w:sz="6" w:space="0" w:color="666666"/>
-              <w:bottom w:val="single" w:sz="6" w:space="0" w:color="666666"/>
-              <w:right w:val="single" w:sz="6" w:space="0" w:color="666666"/>
-            </w:tcBorders>
-          </w:tcPr>
-          <w:p>
-            <w:pPr>
-              <w:pStyle w:val="TableContents"/>
-              <w:bidi w:val="0"/>
-              <w:jc w:val="left"/>
-              <w:rPr>
-                <w:rFonts w:ascii="Liberation Sans" w:hAnsi="Liberation Sans"/>
-                <w:b w:val="false"/>
-                <w:bCs w:val="false"/>
-                <w:i w:val="false"/>
-                <w:i w:val="false"/>
-                <w:iCs w:val="false"/>
-                <w:strike w:val="false"/>
-                <w:dstrike w:val="false"/>
-                <w:outline w:val="false"/>
-                <w:shadow w:val="false"/>
-                <w:color w:val="000000"/>
-                <w:sz w:val="24"/>
-                <w:szCs w:val="24"/>
-                <w:u w:val="none"/>
-              </w:rPr>
-            </w:pPr>
-            <w:r>
-              <w:rPr>
-                <w:rFonts w:ascii="Liberation Sans" w:hAnsi="Liberation Sans"/>
-                <w:b w:val="false"/>
-                <w:bCs w:val="false"/>
-                <w:i w:val="false"/>
-                <w:iCs w:val="false"/>
-                <w:strike w:val="false"/>
-                <w:dstrike w:val="false"/>
-                <w:outline w:val="false"/>
-                <w:shadow w:val="false"/>
-                <w:color w:val="000000"/>
-                <w:sz w:val="24"/>
-                <w:szCs w:val="24"/>
-                <w:u w:val="none"/>
-              </w:rPr>
-              <w:t>A program that reads source code of a scripted language program and executes the script.  This involves translating source code into machine code that can actually run on the computer.</w:t>
+              <w:t>Heap</w:t>
+            </w:r>
+          </w:p>
+        </w:tc>
+        <w:tc>
+          <w:tcPr>
+            <w:tcW w:w="7902" w:type="dxa"/>
+            <w:tcBorders>
+              <w:left w:val="single" w:sz="6" w:space="0" w:color="666666"/>
+              <w:bottom w:val="single" w:sz="6" w:space="0" w:color="666666"/>
+              <w:right w:val="single" w:sz="6" w:space="0" w:color="666666"/>
+            </w:tcBorders>
+            <w:shd w:fill="EEEEEE" w:val="clear"/>
+          </w:tcPr>
+          <w:p>
+            <w:pPr>
+              <w:pStyle w:val="TableContents"/>
+              <w:bidi w:val="0"/>
+              <w:jc w:val="left"/>
+              <w:rPr>
+                <w:rFonts w:ascii="Liberation Sans" w:hAnsi="Liberation Sans"/>
+                <w:b w:val="false"/>
+                <w:bCs w:val="false"/>
+                <w:i w:val="false"/>
+                <w:i w:val="false"/>
+                <w:iCs w:val="false"/>
+                <w:strike w:val="false"/>
+                <w:dstrike w:val="false"/>
+                <w:outline w:val="false"/>
+                <w:shadow w:val="false"/>
+                <w:color w:val="000000"/>
+                <w:sz w:val="24"/>
+                <w:szCs w:val="24"/>
+                <w:u w:val="none"/>
+              </w:rPr>
+            </w:pPr>
+            <w:r>
+              <w:rPr>
+                <w:rFonts w:ascii="Liberation Sans" w:hAnsi="Liberation Sans"/>
+                <w:b w:val="false"/>
+                <w:bCs w:val="false"/>
+                <w:i w:val="false"/>
+                <w:iCs w:val="false"/>
+                <w:strike w:val="false"/>
+                <w:dstrike w:val="false"/>
+                <w:outline w:val="false"/>
+                <w:shadow w:val="false"/>
+                <w:color w:val="000000"/>
+                <w:sz w:val="24"/>
+                <w:szCs w:val="24"/>
+                <w:u w:val="none"/>
+              </w:rPr>
+              <w:t xml:space="preserve">Dynamic memory used when creating dynamic variables, using </w:t>
+            </w:r>
+            <w:r>
+              <w:rPr>
+                <w:rFonts w:ascii="Liberation Sans" w:hAnsi="Liberation Sans"/>
+                <w:b/>
+                <w:bCs/>
+                <w:i w:val="false"/>
+                <w:iCs w:val="false"/>
+                <w:strike w:val="false"/>
+                <w:dstrike w:val="false"/>
+                <w:outline w:val="false"/>
+                <w:shadow w:val="false"/>
+                <w:color w:val="000000"/>
+                <w:sz w:val="24"/>
+                <w:szCs w:val="24"/>
+                <w:u w:val="none"/>
+              </w:rPr>
+              <w:t>new</w:t>
+            </w:r>
+            <w:r>
+              <w:rPr>
+                <w:rFonts w:ascii="Liberation Sans" w:hAnsi="Liberation Sans"/>
+                <w:b w:val="false"/>
+                <w:bCs w:val="false"/>
+                <w:i w:val="false"/>
+                <w:iCs w:val="false"/>
+                <w:strike w:val="false"/>
+                <w:dstrike w:val="false"/>
+                <w:outline w:val="false"/>
+                <w:shadow w:val="false"/>
+                <w:color w:val="000000"/>
+                <w:sz w:val="24"/>
+                <w:szCs w:val="24"/>
+                <w:u w:val="none"/>
+              </w:rPr>
+              <w:t xml:space="preserve"> in Java.  In C++ the Heap is used when one of the allocate methods are called or when using </w:t>
+            </w:r>
+            <w:r>
+              <w:rPr>
+                <w:rFonts w:ascii="Liberation Sans" w:hAnsi="Liberation Sans"/>
+                <w:b/>
+                <w:bCs/>
+                <w:i w:val="false"/>
+                <w:iCs w:val="false"/>
+                <w:strike w:val="false"/>
+                <w:dstrike w:val="false"/>
+                <w:outline w:val="false"/>
+                <w:shadow w:val="false"/>
+                <w:color w:val="000000"/>
+                <w:sz w:val="24"/>
+                <w:szCs w:val="24"/>
+                <w:u w:val="none"/>
+              </w:rPr>
+              <w:t>new</w:t>
+            </w:r>
+            <w:r>
+              <w:rPr>
+                <w:rFonts w:ascii="Liberation Sans" w:hAnsi="Liberation Sans"/>
+                <w:b w:val="false"/>
+                <w:bCs w:val="false"/>
+                <w:i w:val="false"/>
+                <w:iCs w:val="false"/>
+                <w:strike w:val="false"/>
+                <w:dstrike w:val="false"/>
+                <w:outline w:val="false"/>
+                <w:shadow w:val="false"/>
+                <w:color w:val="000000"/>
+                <w:sz w:val="24"/>
+                <w:szCs w:val="24"/>
+                <w:u w:val="none"/>
+              </w:rPr>
+              <w:t xml:space="preserve"> to create an object.  When a dynamically created (</w:t>
+            </w:r>
+            <w:r>
+              <w:rPr>
+                <w:rFonts w:ascii="Liberation Sans" w:hAnsi="Liberation Sans"/>
+                <w:b/>
+                <w:bCs/>
+                <w:i w:val="false"/>
+                <w:iCs w:val="false"/>
+                <w:strike w:val="false"/>
+                <w:dstrike w:val="false"/>
+                <w:outline w:val="false"/>
+                <w:shadow w:val="false"/>
+                <w:color w:val="000000"/>
+                <w:sz w:val="24"/>
+                <w:szCs w:val="24"/>
+                <w:u w:val="none"/>
+              </w:rPr>
+              <w:t>new</w:t>
+            </w:r>
+            <w:r>
+              <w:rPr>
+                <w:rFonts w:ascii="Liberation Sans" w:hAnsi="Liberation Sans"/>
+                <w:b w:val="false"/>
+                <w:bCs w:val="false"/>
+                <w:i w:val="false"/>
+                <w:iCs w:val="false"/>
+                <w:strike w:val="false"/>
+                <w:dstrike w:val="false"/>
+                <w:outline w:val="false"/>
+                <w:shadow w:val="false"/>
+                <w:color w:val="000000"/>
+                <w:sz w:val="24"/>
+                <w:szCs w:val="24"/>
+                <w:u w:val="none"/>
+              </w:rPr>
+              <w:t>) object is no longer referenced in Java or deleted in C++.  The memory used it marked as reusable and may be assigned to the next dynamically created variable.</w:t>
             </w:r>
           </w:p>
         </w:tc>
@@ -1027,7 +1033,6 @@
               <w:bottom w:val="single" w:sz="6" w:space="0" w:color="666666"/>
               <w:right w:val="single" w:sz="6" w:space="0" w:color="666666"/>
             </w:tcBorders>
-            <w:shd w:fill="EEEEEE" w:val="clear"/>
           </w:tcPr>
           <w:p>
             <w:pPr>
@@ -1068,59 +1073,58 @@
                 <w:szCs w:val="24"/>
                 <w:u w:val="none"/>
               </w:rPr>
-              <w:t>Interrupt</w:t>
-            </w:r>
-          </w:p>
-        </w:tc>
-        <w:tc>
-          <w:tcPr>
-            <w:tcW w:w="7903" w:type="dxa"/>
-            <w:tcBorders>
-              <w:left w:val="single" w:sz="6" w:space="0" w:color="666666"/>
-              <w:bottom w:val="single" w:sz="6" w:space="0" w:color="666666"/>
-              <w:right w:val="single" w:sz="6" w:space="0" w:color="666666"/>
-            </w:tcBorders>
-            <w:shd w:fill="EEEEEE" w:val="clear"/>
-          </w:tcPr>
-          <w:p>
-            <w:pPr>
-              <w:pStyle w:val="TableContents"/>
-              <w:bidi w:val="0"/>
-              <w:jc w:val="left"/>
-              <w:rPr>
-                <w:rFonts w:ascii="Liberation Sans" w:hAnsi="Liberation Sans"/>
-                <w:b w:val="false"/>
-                <w:bCs w:val="false"/>
-                <w:i w:val="false"/>
-                <w:i w:val="false"/>
-                <w:iCs w:val="false"/>
-                <w:strike w:val="false"/>
-                <w:dstrike w:val="false"/>
-                <w:outline w:val="false"/>
-                <w:shadow w:val="false"/>
-                <w:color w:val="000000"/>
-                <w:sz w:val="24"/>
-                <w:szCs w:val="24"/>
-                <w:u w:val="none"/>
-              </w:rPr>
-            </w:pPr>
-            <w:r>
-              <w:rPr>
-                <w:rFonts w:ascii="Liberation Sans" w:hAnsi="Liberation Sans"/>
-                <w:b w:val="false"/>
-                <w:bCs w:val="false"/>
-                <w:i w:val="false"/>
-                <w:iCs w:val="false"/>
-                <w:strike w:val="false"/>
-                <w:dstrike w:val="false"/>
-                <w:outline w:val="false"/>
-                <w:shadow w:val="false"/>
-                <w:color w:val="000000"/>
-                <w:sz w:val="24"/>
-                <w:szCs w:val="24"/>
-                <w:u w:val="none"/>
-              </w:rPr>
-              <w:t>An event that pauses the current code that is executing so that other code can be executed.  There are two major sources of interrupts.  The first is an external event occurs that causes the program to pause so that an Interrupt Handler can run.  The other is if the program is running on multiple threads, one thread can be paused so that another thread can run.</w:t>
+              <w:t>Interpreter</w:t>
+            </w:r>
+          </w:p>
+        </w:tc>
+        <w:tc>
+          <w:tcPr>
+            <w:tcW w:w="7902" w:type="dxa"/>
+            <w:tcBorders>
+              <w:left w:val="single" w:sz="6" w:space="0" w:color="666666"/>
+              <w:bottom w:val="single" w:sz="6" w:space="0" w:color="666666"/>
+              <w:right w:val="single" w:sz="6" w:space="0" w:color="666666"/>
+            </w:tcBorders>
+          </w:tcPr>
+          <w:p>
+            <w:pPr>
+              <w:pStyle w:val="TableContents"/>
+              <w:bidi w:val="0"/>
+              <w:jc w:val="left"/>
+              <w:rPr>
+                <w:rFonts w:ascii="Liberation Sans" w:hAnsi="Liberation Sans"/>
+                <w:b w:val="false"/>
+                <w:bCs w:val="false"/>
+                <w:i w:val="false"/>
+                <w:i w:val="false"/>
+                <w:iCs w:val="false"/>
+                <w:strike w:val="false"/>
+                <w:dstrike w:val="false"/>
+                <w:outline w:val="false"/>
+                <w:shadow w:val="false"/>
+                <w:color w:val="000000"/>
+                <w:sz w:val="24"/>
+                <w:szCs w:val="24"/>
+                <w:u w:val="none"/>
+              </w:rPr>
+            </w:pPr>
+            <w:r>
+              <w:rPr>
+                <w:rFonts w:ascii="Liberation Sans" w:hAnsi="Liberation Sans"/>
+                <w:b w:val="false"/>
+                <w:bCs w:val="false"/>
+                <w:i w:val="false"/>
+                <w:iCs w:val="false"/>
+                <w:strike w:val="false"/>
+                <w:dstrike w:val="false"/>
+                <w:outline w:val="false"/>
+                <w:shadow w:val="false"/>
+                <w:color w:val="000000"/>
+                <w:sz w:val="24"/>
+                <w:szCs w:val="24"/>
+                <w:u w:val="none"/>
+              </w:rPr>
+              <w:t>A program that reads source code of a scripted language program and executes the script.  This involves translating source code into machine code that can actually run on the computer.</w:t>
             </w:r>
           </w:p>
         </w:tc>
@@ -1137,6 +1141,7 @@
               <w:bottom w:val="single" w:sz="6" w:space="0" w:color="666666"/>
               <w:right w:val="single" w:sz="6" w:space="0" w:color="666666"/>
             </w:tcBorders>
+            <w:shd w:fill="EEEEEE" w:val="clear"/>
           </w:tcPr>
           <w:p>
             <w:pPr>
@@ -1177,58 +1182,59 @@
                 <w:szCs w:val="24"/>
                 <w:u w:val="none"/>
               </w:rPr>
-              <w:t>Interrupt Handler</w:t>
-            </w:r>
-          </w:p>
-        </w:tc>
-        <w:tc>
-          <w:tcPr>
-            <w:tcW w:w="7903" w:type="dxa"/>
-            <w:tcBorders>
-              <w:left w:val="single" w:sz="6" w:space="0" w:color="666666"/>
-              <w:bottom w:val="single" w:sz="6" w:space="0" w:color="666666"/>
-              <w:right w:val="single" w:sz="6" w:space="0" w:color="666666"/>
-            </w:tcBorders>
-          </w:tcPr>
-          <w:p>
-            <w:pPr>
-              <w:pStyle w:val="TableContents"/>
-              <w:bidi w:val="0"/>
-              <w:jc w:val="left"/>
-              <w:rPr>
-                <w:rFonts w:ascii="Liberation Sans" w:hAnsi="Liberation Sans"/>
-                <w:b w:val="false"/>
-                <w:bCs w:val="false"/>
-                <w:i w:val="false"/>
-                <w:i w:val="false"/>
-                <w:iCs w:val="false"/>
-                <w:strike w:val="false"/>
-                <w:dstrike w:val="false"/>
-                <w:outline w:val="false"/>
-                <w:shadow w:val="false"/>
-                <w:color w:val="000000"/>
-                <w:sz w:val="24"/>
-                <w:szCs w:val="24"/>
-                <w:u w:val="none"/>
-              </w:rPr>
-            </w:pPr>
-            <w:r>
-              <w:rPr>
-                <w:rFonts w:ascii="Liberation Sans" w:hAnsi="Liberation Sans"/>
-                <w:b w:val="false"/>
-                <w:bCs w:val="false"/>
-                <w:i w:val="false"/>
-                <w:iCs w:val="false"/>
-                <w:strike w:val="false"/>
-                <w:dstrike w:val="false"/>
-                <w:outline w:val="false"/>
-                <w:shadow w:val="false"/>
-                <w:color w:val="000000"/>
-                <w:sz w:val="24"/>
-                <w:szCs w:val="24"/>
-                <w:u w:val="none"/>
-              </w:rPr>
-              <w:t>Special code that is used to process external events.  This code will interrupt the currently running code.  Examples of external events: a button is pushed, a range sensor detects something inside a specified distance.</w:t>
+              <w:t>Interrupt</w:t>
+            </w:r>
+          </w:p>
+        </w:tc>
+        <w:tc>
+          <w:tcPr>
+            <w:tcW w:w="7902" w:type="dxa"/>
+            <w:tcBorders>
+              <w:left w:val="single" w:sz="6" w:space="0" w:color="666666"/>
+              <w:bottom w:val="single" w:sz="6" w:space="0" w:color="666666"/>
+              <w:right w:val="single" w:sz="6" w:space="0" w:color="666666"/>
+            </w:tcBorders>
+            <w:shd w:fill="EEEEEE" w:val="clear"/>
+          </w:tcPr>
+          <w:p>
+            <w:pPr>
+              <w:pStyle w:val="TableContents"/>
+              <w:bidi w:val="0"/>
+              <w:jc w:val="left"/>
+              <w:rPr>
+                <w:rFonts w:ascii="Liberation Sans" w:hAnsi="Liberation Sans"/>
+                <w:b w:val="false"/>
+                <w:bCs w:val="false"/>
+                <w:i w:val="false"/>
+                <w:i w:val="false"/>
+                <w:iCs w:val="false"/>
+                <w:strike w:val="false"/>
+                <w:dstrike w:val="false"/>
+                <w:outline w:val="false"/>
+                <w:shadow w:val="false"/>
+                <w:color w:val="000000"/>
+                <w:sz w:val="24"/>
+                <w:szCs w:val="24"/>
+                <w:u w:val="none"/>
+              </w:rPr>
+            </w:pPr>
+            <w:r>
+              <w:rPr>
+                <w:rFonts w:ascii="Liberation Sans" w:hAnsi="Liberation Sans"/>
+                <w:b w:val="false"/>
+                <w:bCs w:val="false"/>
+                <w:i w:val="false"/>
+                <w:iCs w:val="false"/>
+                <w:strike w:val="false"/>
+                <w:dstrike w:val="false"/>
+                <w:outline w:val="false"/>
+                <w:shadow w:val="false"/>
+                <w:color w:val="000000"/>
+                <w:sz w:val="24"/>
+                <w:szCs w:val="24"/>
+                <w:u w:val="none"/>
+              </w:rPr>
+              <w:t>An event that pauses the current code that is executing so that other code can be executed.  There are two major sources of interrupts.  The first is an external event occurs that causes the program to pause so that an Interrupt Handler can run.  The other is if the program is running on multiple threads, one thread can be paused so that another thread can run.</w:t>
             </w:r>
           </w:p>
         </w:tc>
@@ -1245,7 +1251,6 @@
               <w:bottom w:val="single" w:sz="6" w:space="0" w:color="666666"/>
               <w:right w:val="single" w:sz="6" w:space="0" w:color="666666"/>
             </w:tcBorders>
-            <w:shd w:fill="EEEEEE" w:val="clear"/>
           </w:tcPr>
           <w:p>
             <w:pPr>
@@ -1286,165 +1291,58 @@
                 <w:szCs w:val="24"/>
                 <w:u w:val="none"/>
               </w:rPr>
-              <w:t>Linker</w:t>
-            </w:r>
-          </w:p>
-        </w:tc>
-        <w:tc>
-          <w:tcPr>
-            <w:tcW w:w="7903" w:type="dxa"/>
-            <w:tcBorders>
-              <w:left w:val="single" w:sz="6" w:space="0" w:color="666666"/>
-              <w:bottom w:val="single" w:sz="6" w:space="0" w:color="666666"/>
-              <w:right w:val="single" w:sz="6" w:space="0" w:color="666666"/>
-            </w:tcBorders>
-            <w:shd w:fill="EEEEEE" w:val="clear"/>
-          </w:tcPr>
-          <w:p>
-            <w:pPr>
-              <w:pStyle w:val="TableContents"/>
-              <w:bidi w:val="0"/>
-              <w:jc w:val="left"/>
-              <w:rPr>
-                <w:rFonts w:ascii="Liberation Sans" w:hAnsi="Liberation Sans"/>
-                <w:b w:val="false"/>
-                <w:bCs w:val="false"/>
-                <w:i w:val="false"/>
-                <w:i w:val="false"/>
-                <w:iCs w:val="false"/>
-                <w:strike w:val="false"/>
-                <w:dstrike w:val="false"/>
-                <w:outline w:val="false"/>
-                <w:shadow w:val="false"/>
-                <w:color w:val="000000"/>
-                <w:sz w:val="24"/>
-                <w:szCs w:val="24"/>
-                <w:u w:val="none"/>
-              </w:rPr>
-            </w:pPr>
-            <w:r>
-              <w:rPr>
-                <w:rFonts w:ascii="Liberation Sans" w:hAnsi="Liberation Sans"/>
-                <w:b w:val="false"/>
-                <w:bCs w:val="false"/>
-                <w:i w:val="false"/>
-                <w:iCs w:val="false"/>
-                <w:strike w:val="false"/>
-                <w:dstrike w:val="false"/>
-                <w:outline w:val="false"/>
-                <w:shadow w:val="false"/>
-                <w:color w:val="000000"/>
-                <w:sz w:val="24"/>
-                <w:szCs w:val="24"/>
-                <w:u w:val="none"/>
-              </w:rPr>
-              <w:t>A program that takes the binary or object file produced by the compiler and assigns addresses to libraries and methods within the program.  The output of the Linker is an executable program.</w:t>
-            </w:r>
-          </w:p>
-        </w:tc>
-      </w:tr>
-      <w:tr>
-        <w:trPr/>
-        <w:tc>
-          <w:tcPr>
-            <w:tcW w:w="2069" w:type="dxa"/>
-            <w:tcBorders>
-              <w:left w:val="single" w:sz="6" w:space="0" w:color="666666"/>
-              <w:bottom w:val="single" w:sz="6" w:space="0" w:color="666666"/>
-              <w:right w:val="single" w:sz="6" w:space="0" w:color="666666"/>
-            </w:tcBorders>
-          </w:tcPr>
-          <w:p>
-            <w:pPr>
-              <w:pStyle w:val="TableContents"/>
-              <w:keepNext w:val="true"/>
-              <w:bidi w:val="0"/>
-              <w:jc w:val="left"/>
-              <w:rPr>
-                <w:rFonts w:ascii="Liberation Sans" w:hAnsi="Liberation Sans"/>
-                <w:b w:val="false"/>
-                <w:bCs w:val="false"/>
-                <w:i w:val="false"/>
-                <w:i w:val="false"/>
-                <w:iCs w:val="false"/>
-                <w:strike w:val="false"/>
-                <w:dstrike w:val="false"/>
-                <w:outline w:val="false"/>
-                <w:shadow w:val="false"/>
-                <w:color w:val="000000"/>
-                <w:sz w:val="24"/>
-                <w:szCs w:val="24"/>
-                <w:u w:val="none"/>
-              </w:rPr>
-            </w:pPr>
-            <w:r>
-              <w:rPr>
-                <w:rFonts w:ascii="Liberation Sans" w:hAnsi="Liberation Sans"/>
-                <w:b w:val="false"/>
-                <w:bCs w:val="false"/>
-                <w:i w:val="false"/>
-                <w:iCs w:val="false"/>
-                <w:strike w:val="false"/>
-                <w:dstrike w:val="false"/>
-                <w:outline w:val="false"/>
-                <w:shadow w:val="false"/>
-                <w:color w:val="000000"/>
-                <w:sz w:val="24"/>
-                <w:szCs w:val="24"/>
-                <w:u w:val="none"/>
-              </w:rPr>
-              <w:t>Lock</w:t>
-            </w:r>
-          </w:p>
-        </w:tc>
-        <w:tc>
-          <w:tcPr>
-            <w:tcW w:w="7903" w:type="dxa"/>
-            <w:tcBorders>
-              <w:left w:val="single" w:sz="6" w:space="0" w:color="666666"/>
-              <w:bottom w:val="single" w:sz="6" w:space="0" w:color="666666"/>
-              <w:right w:val="single" w:sz="6" w:space="0" w:color="666666"/>
-            </w:tcBorders>
-          </w:tcPr>
-          <w:p>
-            <w:pPr>
-              <w:pStyle w:val="TableContents"/>
-              <w:bidi w:val="0"/>
-              <w:jc w:val="left"/>
-              <w:rPr>
-                <w:rFonts w:ascii="Liberation Sans" w:hAnsi="Liberation Sans"/>
-                <w:b w:val="false"/>
-                <w:bCs w:val="false"/>
-                <w:i w:val="false"/>
-                <w:i w:val="false"/>
-                <w:iCs w:val="false"/>
-                <w:strike w:val="false"/>
-                <w:dstrike w:val="false"/>
-                <w:outline w:val="false"/>
-                <w:shadow w:val="false"/>
-                <w:color w:val="000000"/>
-                <w:sz w:val="24"/>
-                <w:szCs w:val="24"/>
-                <w:u w:val="none"/>
-              </w:rPr>
-            </w:pPr>
-            <w:r>
-              <w:rPr>
-                <w:rFonts w:ascii="Liberation Sans" w:hAnsi="Liberation Sans"/>
-                <w:b w:val="false"/>
-                <w:bCs w:val="false"/>
-                <w:i w:val="false"/>
-                <w:iCs w:val="false"/>
-                <w:strike w:val="false"/>
-                <w:dstrike w:val="false"/>
-                <w:outline w:val="false"/>
-                <w:shadow w:val="false"/>
-                <w:color w:val="000000"/>
-                <w:sz w:val="24"/>
-                <w:szCs w:val="24"/>
-                <w:u w:val="none"/>
-              </w:rPr>
-              <w:t>There are several locking mechanisms used in multi-threaded programs.  Basically a lock allows a section of code to run to completion in one thread without another thread being able execute the same code or change the same objects.  Locks are used to make code thread safe.</w:t>
+              <w:t>Interrupt Handler</w:t>
+            </w:r>
+          </w:p>
+        </w:tc>
+        <w:tc>
+          <w:tcPr>
+            <w:tcW w:w="7902" w:type="dxa"/>
+            <w:tcBorders>
+              <w:left w:val="single" w:sz="6" w:space="0" w:color="666666"/>
+              <w:bottom w:val="single" w:sz="6" w:space="0" w:color="666666"/>
+              <w:right w:val="single" w:sz="6" w:space="0" w:color="666666"/>
+            </w:tcBorders>
+          </w:tcPr>
+          <w:p>
+            <w:pPr>
+              <w:pStyle w:val="TableContents"/>
+              <w:bidi w:val="0"/>
+              <w:jc w:val="left"/>
+              <w:rPr>
+                <w:rFonts w:ascii="Liberation Sans" w:hAnsi="Liberation Sans"/>
+                <w:b w:val="false"/>
+                <w:bCs w:val="false"/>
+                <w:i w:val="false"/>
+                <w:i w:val="false"/>
+                <w:iCs w:val="false"/>
+                <w:strike w:val="false"/>
+                <w:dstrike w:val="false"/>
+                <w:outline w:val="false"/>
+                <w:shadow w:val="false"/>
+                <w:color w:val="000000"/>
+                <w:sz w:val="24"/>
+                <w:szCs w:val="24"/>
+                <w:u w:val="none"/>
+              </w:rPr>
+            </w:pPr>
+            <w:r>
+              <w:rPr>
+                <w:rFonts w:ascii="Liberation Sans" w:hAnsi="Liberation Sans"/>
+                <w:b w:val="false"/>
+                <w:bCs w:val="false"/>
+                <w:i w:val="false"/>
+                <w:iCs w:val="false"/>
+                <w:strike w:val="false"/>
+                <w:dstrike w:val="false"/>
+                <w:outline w:val="false"/>
+                <w:shadow w:val="false"/>
+                <w:color w:val="000000"/>
+                <w:sz w:val="24"/>
+                <w:szCs w:val="24"/>
+                <w:u w:val="none"/>
+              </w:rPr>
+              <w:t>Special code that is used to process external events.  This code will interrupt the currently running code.  Examples of external events: a button is pushed, a range sensor detects something inside a specified distance.</w:t>
             </w:r>
           </w:p>
         </w:tc>
@@ -1502,13 +1400,13 @@
                 <w:szCs w:val="24"/>
                 <w:u w:val="none"/>
               </w:rPr>
-              <w:t>Multi-Threaded</w:t>
-            </w:r>
-          </w:p>
-        </w:tc>
-        <w:tc>
-          <w:tcPr>
-            <w:tcW w:w="7903" w:type="dxa"/>
+              <w:t>Linker</w:t>
+            </w:r>
+          </w:p>
+        </w:tc>
+        <w:tc>
+          <w:tcPr>
+            <w:tcW w:w="7902" w:type="dxa"/>
             <w:tcBorders>
               <w:left w:val="single" w:sz="6" w:space="0" w:color="666666"/>
               <w:bottom w:val="single" w:sz="6" w:space="0" w:color="666666"/>
@@ -1554,7 +1452,113 @@
                 <w:szCs w:val="24"/>
                 <w:u w:val="none"/>
               </w:rPr>
-              <w:t>A program that has more than one thread of execution.  Programs that run on multiple threads have to be careful when an object is used on multiple threads at the same time.</w:t>
+              <w:t>A program that takes the binary or object file produced by the compiler and assigns addresses to libraries and methods within the program.  The output of the Linker is an executable program.</w:t>
+            </w:r>
+          </w:p>
+        </w:tc>
+      </w:tr>
+      <w:tr>
+        <w:trPr/>
+        <w:tc>
+          <w:tcPr>
+            <w:tcW w:w="2069" w:type="dxa"/>
+            <w:tcBorders>
+              <w:left w:val="single" w:sz="6" w:space="0" w:color="666666"/>
+              <w:bottom w:val="single" w:sz="6" w:space="0" w:color="666666"/>
+              <w:right w:val="single" w:sz="6" w:space="0" w:color="666666"/>
+            </w:tcBorders>
+          </w:tcPr>
+          <w:p>
+            <w:pPr>
+              <w:pStyle w:val="TableContents"/>
+              <w:keepNext w:val="true"/>
+              <w:bidi w:val="0"/>
+              <w:jc w:val="left"/>
+              <w:rPr>
+                <w:rFonts w:ascii="Liberation Sans" w:hAnsi="Liberation Sans"/>
+                <w:b w:val="false"/>
+                <w:bCs w:val="false"/>
+                <w:i w:val="false"/>
+                <w:i w:val="false"/>
+                <w:iCs w:val="false"/>
+                <w:strike w:val="false"/>
+                <w:dstrike w:val="false"/>
+                <w:outline w:val="false"/>
+                <w:shadow w:val="false"/>
+                <w:color w:val="000000"/>
+                <w:sz w:val="24"/>
+                <w:szCs w:val="24"/>
+                <w:u w:val="none"/>
+              </w:rPr>
+            </w:pPr>
+            <w:r>
+              <w:rPr>
+                <w:rFonts w:ascii="Liberation Sans" w:hAnsi="Liberation Sans"/>
+                <w:b w:val="false"/>
+                <w:bCs w:val="false"/>
+                <w:i w:val="false"/>
+                <w:iCs w:val="false"/>
+                <w:strike w:val="false"/>
+                <w:dstrike w:val="false"/>
+                <w:outline w:val="false"/>
+                <w:shadow w:val="false"/>
+                <w:color w:val="000000"/>
+                <w:sz w:val="24"/>
+                <w:szCs w:val="24"/>
+                <w:u w:val="none"/>
+              </w:rPr>
+              <w:t>Lock</w:t>
+            </w:r>
+          </w:p>
+        </w:tc>
+        <w:tc>
+          <w:tcPr>
+            <w:tcW w:w="7902" w:type="dxa"/>
+            <w:tcBorders>
+              <w:left w:val="single" w:sz="6" w:space="0" w:color="666666"/>
+              <w:bottom w:val="single" w:sz="6" w:space="0" w:color="666666"/>
+              <w:right w:val="single" w:sz="6" w:space="0" w:color="666666"/>
+            </w:tcBorders>
+          </w:tcPr>
+          <w:p>
+            <w:pPr>
+              <w:pStyle w:val="TableContents"/>
+              <w:bidi w:val="0"/>
+              <w:jc w:val="left"/>
+              <w:rPr>
+                <w:rFonts w:ascii="Liberation Sans" w:hAnsi="Liberation Sans"/>
+                <w:b w:val="false"/>
+                <w:bCs w:val="false"/>
+                <w:i w:val="false"/>
+                <w:i w:val="false"/>
+                <w:iCs w:val="false"/>
+                <w:strike w:val="false"/>
+                <w:dstrike w:val="false"/>
+                <w:outline w:val="false"/>
+                <w:shadow w:val="false"/>
+                <w:color w:val="000000"/>
+                <w:sz w:val="24"/>
+                <w:szCs w:val="24"/>
+                <w:u w:val="none"/>
+              </w:rPr>
+            </w:pPr>
+            <w:r>
+              <w:rPr>
+                <w:rFonts w:ascii="Liberation Sans" w:hAnsi="Liberation Sans"/>
+                <w:b w:val="false"/>
+                <w:bCs w:val="false"/>
+                <w:i w:val="false"/>
+                <w:iCs w:val="false"/>
+                <w:strike w:val="false"/>
+                <w:dstrike w:val="false"/>
+                <w:outline w:val="false"/>
+                <w:shadow w:val="false"/>
+                <w:color w:val="000000"/>
+                <w:sz w:val="24"/>
+                <w:szCs w:val="24"/>
+                <w:u w:val="none"/>
+              </w:rPr>
+              <w:t>There are several locking mechanisms used in multi-threaded programs.  Basically a lock allows a section of code to run to completion in one thread without another thread being able execute the same code or change the same objects.  Locks are used to make code thread safe.</w:t>
             </w:r>
           </w:p>
         </w:tc>
@@ -1571,6 +1575,7 @@
               <w:bottom w:val="single" w:sz="6" w:space="0" w:color="666666"/>
               <w:right w:val="single" w:sz="6" w:space="0" w:color="666666"/>
             </w:tcBorders>
+            <w:shd w:fill="EEEEEE" w:val="clear"/>
           </w:tcPr>
           <w:p>
             <w:pPr>
@@ -1611,58 +1616,59 @@
                 <w:szCs w:val="24"/>
                 <w:u w:val="none"/>
               </w:rPr>
-              <w:t>Stack</w:t>
-            </w:r>
-          </w:p>
-        </w:tc>
-        <w:tc>
-          <w:tcPr>
-            <w:tcW w:w="7903" w:type="dxa"/>
-            <w:tcBorders>
-              <w:left w:val="single" w:sz="6" w:space="0" w:color="666666"/>
-              <w:bottom w:val="single" w:sz="6" w:space="0" w:color="666666"/>
-              <w:right w:val="single" w:sz="6" w:space="0" w:color="666666"/>
-            </w:tcBorders>
-          </w:tcPr>
-          <w:p>
-            <w:pPr>
-              <w:pStyle w:val="TableContents"/>
-              <w:bidi w:val="0"/>
-              <w:jc w:val="left"/>
-              <w:rPr>
-                <w:rFonts w:ascii="Liberation Sans" w:hAnsi="Liberation Sans"/>
-                <w:b w:val="false"/>
-                <w:bCs w:val="false"/>
-                <w:i w:val="false"/>
-                <w:i w:val="false"/>
-                <w:iCs w:val="false"/>
-                <w:strike w:val="false"/>
-                <w:dstrike w:val="false"/>
-                <w:outline w:val="false"/>
-                <w:shadow w:val="false"/>
-                <w:color w:val="000000"/>
-                <w:sz w:val="24"/>
-                <w:szCs w:val="24"/>
-                <w:u w:val="none"/>
-              </w:rPr>
-            </w:pPr>
-            <w:r>
-              <w:rPr>
-                <w:rFonts w:ascii="Liberation Sans" w:hAnsi="Liberation Sans"/>
-                <w:b w:val="false"/>
-                <w:bCs w:val="false"/>
-                <w:i w:val="false"/>
-                <w:iCs w:val="false"/>
-                <w:strike w:val="false"/>
-                <w:dstrike w:val="false"/>
-                <w:outline w:val="false"/>
-                <w:shadow w:val="false"/>
-                <w:color w:val="000000"/>
-                <w:sz w:val="24"/>
-                <w:szCs w:val="24"/>
-                <w:u w:val="none"/>
-              </w:rPr>
-              <w:t>Dynamic memory used when a function is called.  When a function is called, the arguments passed to it are pushed onto the Stack and any variables or objects are also pushed onto the Stack.  When the function returns, all the variables and arguments are popped off the Stack so that memory is available for reuse.</w:t>
+              <w:t>Multi-Threaded</w:t>
+            </w:r>
+          </w:p>
+        </w:tc>
+        <w:tc>
+          <w:tcPr>
+            <w:tcW w:w="7902" w:type="dxa"/>
+            <w:tcBorders>
+              <w:left w:val="single" w:sz="6" w:space="0" w:color="666666"/>
+              <w:bottom w:val="single" w:sz="6" w:space="0" w:color="666666"/>
+              <w:right w:val="single" w:sz="6" w:space="0" w:color="666666"/>
+            </w:tcBorders>
+            <w:shd w:fill="EEEEEE" w:val="clear"/>
+          </w:tcPr>
+          <w:p>
+            <w:pPr>
+              <w:pStyle w:val="TableContents"/>
+              <w:bidi w:val="0"/>
+              <w:jc w:val="left"/>
+              <w:rPr>
+                <w:rFonts w:ascii="Liberation Sans" w:hAnsi="Liberation Sans"/>
+                <w:b w:val="false"/>
+                <w:bCs w:val="false"/>
+                <w:i w:val="false"/>
+                <w:i w:val="false"/>
+                <w:iCs w:val="false"/>
+                <w:strike w:val="false"/>
+                <w:dstrike w:val="false"/>
+                <w:outline w:val="false"/>
+                <w:shadow w:val="false"/>
+                <w:color w:val="000000"/>
+                <w:sz w:val="24"/>
+                <w:szCs w:val="24"/>
+                <w:u w:val="none"/>
+              </w:rPr>
+            </w:pPr>
+            <w:r>
+              <w:rPr>
+                <w:rFonts w:ascii="Liberation Sans" w:hAnsi="Liberation Sans"/>
+                <w:b w:val="false"/>
+                <w:bCs w:val="false"/>
+                <w:i w:val="false"/>
+                <w:iCs w:val="false"/>
+                <w:strike w:val="false"/>
+                <w:dstrike w:val="false"/>
+                <w:outline w:val="false"/>
+                <w:shadow w:val="false"/>
+                <w:color w:val="000000"/>
+                <w:sz w:val="24"/>
+                <w:szCs w:val="24"/>
+                <w:u w:val="none"/>
+              </w:rPr>
+              <w:t>A program that has more than one thread of execution.  Programs that run on multiple threads have to be careful when an object is used on multiple threads at the same time.</w:t>
             </w:r>
           </w:p>
         </w:tc>
@@ -1679,7 +1685,6 @@
               <w:bottom w:val="single" w:sz="6" w:space="0" w:color="666666"/>
               <w:right w:val="single" w:sz="6" w:space="0" w:color="666666"/>
             </w:tcBorders>
-            <w:shd w:fill="EEEEEE" w:val="clear"/>
           </w:tcPr>
           <w:p>
             <w:pPr>
@@ -1720,59 +1725,261 @@
                 <w:szCs w:val="24"/>
                 <w:u w:val="none"/>
               </w:rPr>
-              <w:t>Thread Safe</w:t>
-            </w:r>
-          </w:p>
-        </w:tc>
-        <w:tc>
-          <w:tcPr>
-            <w:tcW w:w="7903" w:type="dxa"/>
-            <w:tcBorders>
-              <w:left w:val="single" w:sz="6" w:space="0" w:color="666666"/>
-              <w:bottom w:val="single" w:sz="6" w:space="0" w:color="666666"/>
-              <w:right w:val="single" w:sz="6" w:space="0" w:color="666666"/>
-            </w:tcBorders>
-            <w:shd w:fill="EEEEEE" w:val="clear"/>
-          </w:tcPr>
-          <w:p>
-            <w:pPr>
-              <w:pStyle w:val="TableContents"/>
-              <w:bidi w:val="0"/>
-              <w:jc w:val="left"/>
-              <w:rPr>
-                <w:rFonts w:ascii="Liberation Sans" w:hAnsi="Liberation Sans"/>
-                <w:b w:val="false"/>
-                <w:bCs w:val="false"/>
-                <w:i w:val="false"/>
-                <w:i w:val="false"/>
-                <w:iCs w:val="false"/>
-                <w:strike w:val="false"/>
-                <w:dstrike w:val="false"/>
-                <w:outline w:val="false"/>
-                <w:shadow w:val="false"/>
-                <w:color w:val="000000"/>
-                <w:sz w:val="24"/>
-                <w:szCs w:val="24"/>
-                <w:u w:val="none"/>
-              </w:rPr>
-            </w:pPr>
-            <w:r>
-              <w:rPr>
-                <w:rFonts w:ascii="Liberation Sans" w:hAnsi="Liberation Sans"/>
-                <w:b w:val="false"/>
-                <w:bCs w:val="false"/>
-                <w:i w:val="false"/>
-                <w:iCs w:val="false"/>
-                <w:strike w:val="false"/>
-                <w:dstrike w:val="false"/>
-                <w:outline w:val="false"/>
-                <w:shadow w:val="false"/>
-                <w:color w:val="000000"/>
-                <w:sz w:val="24"/>
-                <w:szCs w:val="24"/>
-                <w:u w:val="none"/>
-              </w:rPr>
-              <w:t>Code is said to be thread safe if it can be run on multiple threads at the same time without changes to data in one thread being lost to another thread.</w:t>
+              <w:t>Package</w:t>
+            </w:r>
+          </w:p>
+        </w:tc>
+        <w:tc>
+          <w:tcPr>
+            <w:tcW w:w="7902" w:type="dxa"/>
+            <w:tcBorders>
+              <w:left w:val="single" w:sz="6" w:space="0" w:color="666666"/>
+              <w:bottom w:val="single" w:sz="6" w:space="0" w:color="666666"/>
+              <w:right w:val="single" w:sz="6" w:space="0" w:color="666666"/>
+            </w:tcBorders>
+          </w:tcPr>
+          <w:p>
+            <w:pPr>
+              <w:pStyle w:val="TableContents"/>
+              <w:bidi w:val="0"/>
+              <w:jc w:val="left"/>
+              <w:rPr>
+                <w:rFonts w:ascii="Liberation Sans" w:hAnsi="Liberation Sans"/>
+                <w:b w:val="false"/>
+                <w:bCs w:val="false"/>
+                <w:i w:val="false"/>
+                <w:i w:val="false"/>
+                <w:iCs w:val="false"/>
+                <w:strike w:val="false"/>
+                <w:dstrike w:val="false"/>
+                <w:outline w:val="false"/>
+                <w:shadow w:val="false"/>
+                <w:color w:val="000000"/>
+                <w:sz w:val="24"/>
+                <w:szCs w:val="24"/>
+                <w:u w:val="none"/>
+              </w:rPr>
+            </w:pPr>
+            <w:r>
+              <w:rPr>
+                <w:rFonts w:ascii="Liberation Sans" w:hAnsi="Liberation Sans"/>
+                <w:b w:val="false"/>
+                <w:bCs w:val="false"/>
+                <w:i w:val="false"/>
+                <w:iCs w:val="false"/>
+                <w:strike w:val="false"/>
+                <w:dstrike w:val="false"/>
+                <w:outline w:val="false"/>
+                <w:shadow w:val="false"/>
+                <w:color w:val="000000"/>
+                <w:sz w:val="24"/>
+                <w:szCs w:val="24"/>
+                <w:u w:val="none"/>
+              </w:rPr>
+              <w:t>A package is a collection of classes.  Normally, all classes in a package have something in common.  The standard for naming packages are to start with a reverse domain, followed by the project name, followed by the subproject name.  A project name and the subproject name may be multiple layers separated by “.”.  The project name usually is also the path to the source code within a project.</w:t>
+            </w:r>
+          </w:p>
+          <w:p>
+            <w:pPr>
+              <w:pStyle w:val="TableContents"/>
+              <w:bidi w:val="0"/>
+              <w:jc w:val="left"/>
+              <w:rPr>
+                <w:rFonts w:ascii="Liberation Sans" w:hAnsi="Liberation Sans"/>
+                <w:b w:val="false"/>
+                <w:bCs w:val="false"/>
+                <w:i w:val="false"/>
+                <w:i w:val="false"/>
+                <w:iCs w:val="false"/>
+                <w:strike w:val="false"/>
+                <w:dstrike w:val="false"/>
+                <w:outline w:val="false"/>
+                <w:shadow w:val="false"/>
+                <w:color w:val="000000"/>
+                <w:sz w:val="24"/>
+                <w:szCs w:val="24"/>
+                <w:u w:val="none"/>
+              </w:rPr>
+            </w:pPr>
+            <w:r>
+              <w:rPr>
+                <w:rFonts w:ascii="Liberation Sans" w:hAnsi="Liberation Sans"/>
+                <w:b w:val="false"/>
+                <w:bCs w:val="false"/>
+                <w:i w:val="false"/>
+                <w:iCs w:val="false"/>
+                <w:strike w:val="false"/>
+                <w:dstrike w:val="false"/>
+                <w:outline w:val="false"/>
+                <w:shadow w:val="false"/>
+                <w:color w:val="000000"/>
+                <w:sz w:val="24"/>
+                <w:szCs w:val="24"/>
+                <w:u w:val="none"/>
+              </w:rPr>
+            </w:r>
+          </w:p>
+          <w:p>
+            <w:pPr>
+              <w:pStyle w:val="TableContents"/>
+              <w:bidi w:val="0"/>
+              <w:jc w:val="left"/>
+              <w:rPr>
+                <w:rFonts w:ascii="Liberation Sans" w:hAnsi="Liberation Sans"/>
+                <w:b w:val="false"/>
+                <w:bCs w:val="false"/>
+                <w:i w:val="false"/>
+                <w:i w:val="false"/>
+                <w:iCs w:val="false"/>
+                <w:strike w:val="false"/>
+                <w:dstrike w:val="false"/>
+                <w:outline w:val="false"/>
+                <w:shadow w:val="false"/>
+                <w:color w:val="000000"/>
+                <w:sz w:val="24"/>
+                <w:szCs w:val="24"/>
+                <w:u w:val="none"/>
+              </w:rPr>
+            </w:pPr>
+            <w:r>
+              <w:rPr>
+                <w:rFonts w:ascii="Liberation Sans" w:hAnsi="Liberation Sans"/>
+                <w:b w:val="false"/>
+                <w:bCs w:val="false"/>
+                <w:i w:val="false"/>
+                <w:iCs w:val="false"/>
+                <w:strike w:val="false"/>
+                <w:dstrike w:val="false"/>
+                <w:outline w:val="false"/>
+                <w:shadow w:val="false"/>
+                <w:color w:val="000000"/>
+                <w:sz w:val="24"/>
+                <w:szCs w:val="24"/>
+                <w:u w:val="none"/>
+              </w:rPr>
+              <w:t>&lt;reverse domain&gt;.&lt;project&gt;.&lt;subproject&gt;</w:t>
+            </w:r>
+          </w:p>
+          <w:p>
+            <w:pPr>
+              <w:pStyle w:val="TableContents"/>
+              <w:bidi w:val="0"/>
+              <w:jc w:val="left"/>
+              <w:rPr>
+                <w:rFonts w:ascii="Liberation Sans" w:hAnsi="Liberation Sans"/>
+                <w:b w:val="false"/>
+                <w:bCs w:val="false"/>
+                <w:i w:val="false"/>
+                <w:i w:val="false"/>
+                <w:iCs w:val="false"/>
+                <w:strike w:val="false"/>
+                <w:dstrike w:val="false"/>
+                <w:outline w:val="false"/>
+                <w:shadow w:val="false"/>
+                <w:color w:val="000000"/>
+                <w:sz w:val="24"/>
+                <w:szCs w:val="24"/>
+                <w:u w:val="none"/>
+              </w:rPr>
+            </w:pPr>
+            <w:r>
+              <w:rPr>
+                <w:rFonts w:ascii="Liberation Sans" w:hAnsi="Liberation Sans"/>
+                <w:b w:val="false"/>
+                <w:bCs w:val="false"/>
+                <w:i w:val="false"/>
+                <w:iCs w:val="false"/>
+                <w:strike w:val="false"/>
+                <w:dstrike w:val="false"/>
+                <w:outline w:val="false"/>
+                <w:shadow w:val="false"/>
+                <w:color w:val="000000"/>
+                <w:sz w:val="24"/>
+                <w:szCs w:val="24"/>
+                <w:u w:val="none"/>
+              </w:rPr>
+              <w:t>com.team10004.scarob.cresendo.control.motors</w:t>
+            </w:r>
+          </w:p>
+          <w:p>
+            <w:pPr>
+              <w:pStyle w:val="TableContents"/>
+              <w:bidi w:val="0"/>
+              <w:jc w:val="left"/>
+              <w:rPr>
+                <w:rFonts w:ascii="Liberation Sans" w:hAnsi="Liberation Sans"/>
+                <w:b w:val="false"/>
+                <w:bCs w:val="false"/>
+                <w:i w:val="false"/>
+                <w:i w:val="false"/>
+                <w:iCs w:val="false"/>
+                <w:strike w:val="false"/>
+                <w:dstrike w:val="false"/>
+                <w:outline w:val="false"/>
+                <w:shadow w:val="false"/>
+                <w:color w:val="000000"/>
+                <w:sz w:val="24"/>
+                <w:szCs w:val="24"/>
+                <w:u w:val="none"/>
+              </w:rPr>
+            </w:pPr>
+            <w:r>
+              <w:rPr>
+                <w:rFonts w:ascii="Liberation Sans" w:hAnsi="Liberation Sans"/>
+                <w:b w:val="false"/>
+                <w:bCs w:val="false"/>
+                <w:i w:val="false"/>
+                <w:iCs w:val="false"/>
+                <w:strike w:val="false"/>
+                <w:dstrike w:val="false"/>
+                <w:outline w:val="false"/>
+                <w:shadow w:val="false"/>
+                <w:color w:val="000000"/>
+                <w:sz w:val="24"/>
+                <w:szCs w:val="24"/>
+                <w:u w:val="none"/>
+              </w:rPr>
+            </w:r>
+          </w:p>
+          <w:p>
+            <w:pPr>
+              <w:pStyle w:val="TableContents"/>
+              <w:bidi w:val="0"/>
+              <w:jc w:val="left"/>
+              <w:rPr>
+                <w:rFonts w:ascii="Liberation Sans" w:hAnsi="Liberation Sans"/>
+                <w:b w:val="false"/>
+                <w:bCs w:val="false"/>
+                <w:i w:val="false"/>
+                <w:i w:val="false"/>
+                <w:iCs w:val="false"/>
+                <w:strike w:val="false"/>
+                <w:dstrike w:val="false"/>
+                <w:outline w:val="false"/>
+                <w:shadow w:val="false"/>
+                <w:color w:val="000000"/>
+                <w:sz w:val="24"/>
+                <w:szCs w:val="24"/>
+                <w:u w:val="none"/>
+              </w:rPr>
+            </w:pPr>
+            <w:r>
+              <w:rPr>
+                <w:rFonts w:ascii="Liberation Sans" w:hAnsi="Liberation Sans"/>
+                <w:b w:val="false"/>
+                <w:bCs w:val="false"/>
+                <w:i w:val="false"/>
+                <w:iCs w:val="false"/>
+                <w:strike w:val="false"/>
+                <w:dstrike w:val="false"/>
+                <w:outline w:val="false"/>
+                <w:shadow w:val="false"/>
+                <w:color w:val="000000"/>
+                <w:sz w:val="24"/>
+                <w:szCs w:val="24"/>
+                <w:u w:val="none"/>
+              </w:rPr>
+              <w:t>/src/main/java/com/team10004/scarob/cresendo/control/motors</w:t>
             </w:r>
           </w:p>
         </w:tc>
@@ -1785,6 +1992,224 @@
           <w:tcPr>
             <w:tcW w:w="2069" w:type="dxa"/>
             <w:tcBorders>
+              <w:left w:val="single" w:sz="6" w:space="0" w:color="666666"/>
+              <w:bottom w:val="single" w:sz="6" w:space="0" w:color="666666"/>
+              <w:right w:val="single" w:sz="6" w:space="0" w:color="666666"/>
+            </w:tcBorders>
+          </w:tcPr>
+          <w:p>
+            <w:pPr>
+              <w:pStyle w:val="TableContents"/>
+              <w:keepNext w:val="true"/>
+              <w:bidi w:val="0"/>
+              <w:jc w:val="left"/>
+              <w:rPr>
+                <w:rFonts w:ascii="Liberation Sans" w:hAnsi="Liberation Sans"/>
+                <w:b w:val="false"/>
+                <w:bCs w:val="false"/>
+                <w:i w:val="false"/>
+                <w:i w:val="false"/>
+                <w:iCs w:val="false"/>
+                <w:strike w:val="false"/>
+                <w:dstrike w:val="false"/>
+                <w:outline w:val="false"/>
+                <w:shadow w:val="false"/>
+                <w:color w:val="000000"/>
+                <w:sz w:val="24"/>
+                <w:szCs w:val="24"/>
+                <w:u w:val="none"/>
+              </w:rPr>
+            </w:pPr>
+            <w:r>
+              <w:rPr>
+                <w:rFonts w:ascii="Liberation Sans" w:hAnsi="Liberation Sans"/>
+                <w:b w:val="false"/>
+                <w:bCs w:val="false"/>
+                <w:i w:val="false"/>
+                <w:iCs w:val="false"/>
+                <w:strike w:val="false"/>
+                <w:dstrike w:val="false"/>
+                <w:outline w:val="false"/>
+                <w:shadow w:val="false"/>
+                <w:color w:val="000000"/>
+                <w:sz w:val="24"/>
+                <w:szCs w:val="24"/>
+                <w:u w:val="none"/>
+              </w:rPr>
+              <w:t>Stack</w:t>
+            </w:r>
+          </w:p>
+        </w:tc>
+        <w:tc>
+          <w:tcPr>
+            <w:tcW w:w="7902" w:type="dxa"/>
+            <w:tcBorders>
+              <w:left w:val="single" w:sz="6" w:space="0" w:color="666666"/>
+              <w:bottom w:val="single" w:sz="6" w:space="0" w:color="666666"/>
+              <w:right w:val="single" w:sz="6" w:space="0" w:color="666666"/>
+            </w:tcBorders>
+          </w:tcPr>
+          <w:p>
+            <w:pPr>
+              <w:pStyle w:val="TableContents"/>
+              <w:bidi w:val="0"/>
+              <w:jc w:val="left"/>
+              <w:rPr>
+                <w:rFonts w:ascii="Liberation Sans" w:hAnsi="Liberation Sans"/>
+                <w:b w:val="false"/>
+                <w:bCs w:val="false"/>
+                <w:i w:val="false"/>
+                <w:i w:val="false"/>
+                <w:iCs w:val="false"/>
+                <w:strike w:val="false"/>
+                <w:dstrike w:val="false"/>
+                <w:outline w:val="false"/>
+                <w:shadow w:val="false"/>
+                <w:color w:val="000000"/>
+                <w:sz w:val="24"/>
+                <w:szCs w:val="24"/>
+                <w:u w:val="none"/>
+              </w:rPr>
+            </w:pPr>
+            <w:r>
+              <w:rPr>
+                <w:rFonts w:ascii="Liberation Sans" w:hAnsi="Liberation Sans"/>
+                <w:b w:val="false"/>
+                <w:bCs w:val="false"/>
+                <w:i w:val="false"/>
+                <w:iCs w:val="false"/>
+                <w:strike w:val="false"/>
+                <w:dstrike w:val="false"/>
+                <w:outline w:val="false"/>
+                <w:shadow w:val="false"/>
+                <w:color w:val="000000"/>
+                <w:sz w:val="24"/>
+                <w:szCs w:val="24"/>
+                <w:u w:val="none"/>
+              </w:rPr>
+              <w:t>Dynamic memory used when a function is called.  When a function is called, the arguments passed to it are pushed onto the Stack and any variables or objects are also pushed onto the Stack.  When the function returns, all the variables and arguments are popped off the Stack so that memory is available for reuse.</w:t>
+            </w:r>
+          </w:p>
+        </w:tc>
+      </w:tr>
+      <w:tr>
+        <w:trPr>
+          <w:cantSplit w:val="true"/>
+        </w:trPr>
+        <w:tc>
+          <w:tcPr>
+            <w:tcW w:w="2069" w:type="dxa"/>
+            <w:tcBorders>
+              <w:left w:val="single" w:sz="6" w:space="0" w:color="666666"/>
+              <w:bottom w:val="single" w:sz="6" w:space="0" w:color="666666"/>
+              <w:right w:val="single" w:sz="6" w:space="0" w:color="666666"/>
+            </w:tcBorders>
+            <w:shd w:fill="EEEEEE" w:val="clear"/>
+          </w:tcPr>
+          <w:p>
+            <w:pPr>
+              <w:pStyle w:val="TableContents"/>
+              <w:keepNext w:val="true"/>
+              <w:bidi w:val="0"/>
+              <w:jc w:val="left"/>
+              <w:rPr>
+                <w:rFonts w:ascii="Liberation Sans" w:hAnsi="Liberation Sans"/>
+                <w:b w:val="false"/>
+                <w:bCs w:val="false"/>
+                <w:i w:val="false"/>
+                <w:i w:val="false"/>
+                <w:iCs w:val="false"/>
+                <w:strike w:val="false"/>
+                <w:dstrike w:val="false"/>
+                <w:outline w:val="false"/>
+                <w:shadow w:val="false"/>
+                <w:color w:val="000000"/>
+                <w:sz w:val="24"/>
+                <w:szCs w:val="24"/>
+                <w:u w:val="none"/>
+              </w:rPr>
+            </w:pPr>
+            <w:r>
+              <w:rPr>
+                <w:rFonts w:ascii="Liberation Sans" w:hAnsi="Liberation Sans"/>
+                <w:b w:val="false"/>
+                <w:bCs w:val="false"/>
+                <w:i w:val="false"/>
+                <w:iCs w:val="false"/>
+                <w:strike w:val="false"/>
+                <w:dstrike w:val="false"/>
+                <w:outline w:val="false"/>
+                <w:shadow w:val="false"/>
+                <w:color w:val="000000"/>
+                <w:sz w:val="24"/>
+                <w:szCs w:val="24"/>
+                <w:u w:val="none"/>
+              </w:rPr>
+              <w:t>Thread Safe</w:t>
+            </w:r>
+          </w:p>
+        </w:tc>
+        <w:tc>
+          <w:tcPr>
+            <w:tcW w:w="7902" w:type="dxa"/>
+            <w:tcBorders>
+              <w:left w:val="single" w:sz="6" w:space="0" w:color="666666"/>
+              <w:bottom w:val="single" w:sz="6" w:space="0" w:color="666666"/>
+              <w:right w:val="single" w:sz="6" w:space="0" w:color="666666"/>
+            </w:tcBorders>
+            <w:shd w:fill="EEEEEE" w:val="clear"/>
+          </w:tcPr>
+          <w:p>
+            <w:pPr>
+              <w:pStyle w:val="TableContents"/>
+              <w:bidi w:val="0"/>
+              <w:jc w:val="left"/>
+              <w:rPr>
+                <w:rFonts w:ascii="Liberation Sans" w:hAnsi="Liberation Sans"/>
+                <w:b w:val="false"/>
+                <w:bCs w:val="false"/>
+                <w:i w:val="false"/>
+                <w:i w:val="false"/>
+                <w:iCs w:val="false"/>
+                <w:strike w:val="false"/>
+                <w:dstrike w:val="false"/>
+                <w:outline w:val="false"/>
+                <w:shadow w:val="false"/>
+                <w:color w:val="000000"/>
+                <w:sz w:val="24"/>
+                <w:szCs w:val="24"/>
+                <w:u w:val="none"/>
+              </w:rPr>
+            </w:pPr>
+            <w:r>
+              <w:rPr>
+                <w:rFonts w:ascii="Liberation Sans" w:hAnsi="Liberation Sans"/>
+                <w:b w:val="false"/>
+                <w:bCs w:val="false"/>
+                <w:i w:val="false"/>
+                <w:iCs w:val="false"/>
+                <w:strike w:val="false"/>
+                <w:dstrike w:val="false"/>
+                <w:outline w:val="false"/>
+                <w:shadow w:val="false"/>
+                <w:color w:val="000000"/>
+                <w:sz w:val="24"/>
+                <w:szCs w:val="24"/>
+                <w:u w:val="none"/>
+              </w:rPr>
+              <w:t>Code is said to be thread safe if it can be run on multiple threads at the same time without changes to data in one thread being lost to another thread.</w:t>
+            </w:r>
+          </w:p>
+        </w:tc>
+      </w:tr>
+      <w:tr>
+        <w:trPr>
+          <w:cantSplit w:val="true"/>
+        </w:trPr>
+        <w:tc>
+          <w:tcPr>
+            <w:tcW w:w="2069" w:type="dxa"/>
+            <w:tcBorders>
               <w:top w:val="single" w:sz="6" w:space="0" w:color="666666"/>
               <w:left w:val="single" w:sz="6" w:space="0" w:color="666666"/>
               <w:bottom w:val="single" w:sz="6" w:space="0" w:color="666666"/>
@@ -1837,7 +2262,7 @@
         </w:tc>
         <w:tc>
           <w:tcPr>
-            <w:tcW w:w="7903" w:type="dxa"/>
+            <w:tcW w:w="7902" w:type="dxa"/>
             <w:tcBorders>
               <w:top w:val="single" w:sz="6" w:space="0" w:color="666666"/>
               <w:left w:val="single" w:sz="6" w:space="0" w:color="666666"/>
@@ -1902,9 +2327,25 @@
         <w:rPr/>
       </w:r>
     </w:p>
+    <w:p>
+      <w:pPr>
+        <w:pStyle w:val="BodyText"/>
+        <w:bidi w:val="0"/>
+        <w:spacing w:before="0" w:after="140"/>
+        <w:jc w:val="left"/>
+        <w:rPr/>
+      </w:pPr>
+      <w:r>
+        <w:rPr/>
+      </w:r>
+    </w:p>
     <w:sectPr>
-      <w:headerReference w:type="default" r:id="rId2"/>
-      <w:footerReference w:type="default" r:id="rId3"/>
+      <w:headerReference w:type="even" r:id="rId2"/>
+      <w:headerReference w:type="default" r:id="rId3"/>
+      <w:headerReference w:type="first" r:id="rId4"/>
+      <w:footerReference w:type="even" r:id="rId5"/>
+      <w:footerReference w:type="default" r:id="rId6"/>
+      <w:footerReference w:type="first" r:id="rId7"/>
       <w:type w:val="nextPage"/>
       <w:pgSz w:w="12240" w:h="15840"/>
       <w:pgMar w:left="1134" w:right="1134" w:gutter="0" w:header="1134" w:top="2895" w:footer="1134" w:bottom="1693"/>
@@ -1922,6 +2363,20 @@
   <w:p>
     <w:pPr>
       <w:pStyle w:val="Footer"/>
+      <w:rPr/>
+    </w:pPr>
+    <w:r>
+      <w:rPr/>
+    </w:r>
+  </w:p>
+</w:ftr>
+</file>
+
+<file path=word/footer2.xml><?xml version="1.0" encoding="utf-8"?>
+<w:ftr xmlns:o="urn:schemas-microsoft-com:office:office" xmlns:r="http://schemas.openxmlformats.org/officeDocument/2006/relationships" xmlns:v="urn:schemas-microsoft-com:vml" xmlns:w="http://schemas.openxmlformats.org/wordprocessingml/2006/main" xmlns:w10="urn:schemas-microsoft-com:office:word" xmlns:wp="http://schemas.openxmlformats.org/drawingml/2006/wordprocessingDrawing" xmlns:wps="http://schemas.microsoft.com/office/word/2010/wordprocessingShape" xmlns:wpg="http://schemas.microsoft.com/office/word/2010/wordprocessingGroup" xmlns:mc="http://schemas.openxmlformats.org/markup-compatibility/2006" xmlns:wp14="http://schemas.microsoft.com/office/word/2010/wordprocessingDrawing" xmlns:w14="http://schemas.microsoft.com/office/word/2010/wordml" xmlns:w15="http://schemas.microsoft.com/office/word/2012/wordml" mc:Ignorable="w14 wp14 w15">
+  <w:p>
+    <w:pPr>
+      <w:pStyle w:val="Footer"/>
       <w:bidi w:val="0"/>
       <w:jc w:val="left"/>
       <w:rPr/>
@@ -1944,7 +2399,7 @@
     </w:r>
     <w:r>
       <w:rPr/>
-      <w:t>2</w:t>
+      <w:t>1</w:t>
     </w:r>
     <w:r>
       <w:rPr/>
@@ -1952,11 +2407,7 @@
     </w:r>
     <w:r>
       <w:rPr/>
-      <w:t xml:space="preserve"> </w:t>
-    </w:r>
-    <w:r>
-      <w:rPr/>
-      <w:t xml:space="preserve">of </w:t>
+      <w:t xml:space="preserve"> of </w:t>
     </w:r>
     <w:r>
       <w:rPr/>
@@ -1972,7 +2423,7 @@
     </w:r>
     <w:r>
       <w:rPr/>
-      <w:t>2</w:t>
+      <w:t>3</w:t>
     </w:r>
     <w:r>
       <w:rPr/>
@@ -1996,7 +2447,92 @@
     </w:r>
     <w:r>
       <w:rPr/>
-      <w:t>Aug 1, 2024</w:t>
+      <w:t>Sep 3, 2024</w:t>
+    </w:r>
+    <w:r>
+      <w:rPr/>
+      <w:fldChar w:fldCharType="end"/>
+    </w:r>
+  </w:p>
+</w:ftr>
+</file>
+
+<file path=word/footer3.xml><?xml version="1.0" encoding="utf-8"?>
+<w:ftr xmlns:o="urn:schemas-microsoft-com:office:office" xmlns:r="http://schemas.openxmlformats.org/officeDocument/2006/relationships" xmlns:v="urn:schemas-microsoft-com:vml" xmlns:w="http://schemas.openxmlformats.org/wordprocessingml/2006/main" xmlns:w10="urn:schemas-microsoft-com:office:word" xmlns:wp="http://schemas.openxmlformats.org/drawingml/2006/wordprocessingDrawing" xmlns:wps="http://schemas.microsoft.com/office/word/2010/wordprocessingShape" xmlns:wpg="http://schemas.microsoft.com/office/word/2010/wordprocessingGroup" xmlns:mc="http://schemas.openxmlformats.org/markup-compatibility/2006" xmlns:wp14="http://schemas.microsoft.com/office/word/2010/wordprocessingDrawing" xmlns:w14="http://schemas.microsoft.com/office/word/2010/wordml" xmlns:w15="http://schemas.microsoft.com/office/word/2012/wordml" mc:Ignorable="w14 wp14 w15">
+  <w:p>
+    <w:pPr>
+      <w:pStyle w:val="Footer"/>
+      <w:bidi w:val="0"/>
+      <w:jc w:val="left"/>
+      <w:rPr/>
+    </w:pPr>
+    <w:r>
+      <w:rPr/>
+      <w:tab/>
+    </w:r>
+    <w:r>
+      <w:rPr/>
+      <w:fldChar w:fldCharType="begin"/>
+    </w:r>
+    <w:r>
+      <w:rPr/>
+      <w:instrText xml:space="preserve"> PAGE </w:instrText>
+    </w:r>
+    <w:r>
+      <w:rPr/>
+      <w:fldChar w:fldCharType="separate"/>
+    </w:r>
+    <w:r>
+      <w:rPr/>
+      <w:t>1</w:t>
+    </w:r>
+    <w:r>
+      <w:rPr/>
+      <w:fldChar w:fldCharType="end"/>
+    </w:r>
+    <w:r>
+      <w:rPr/>
+      <w:t xml:space="preserve"> of </w:t>
+    </w:r>
+    <w:r>
+      <w:rPr/>
+      <w:fldChar w:fldCharType="begin"/>
+    </w:r>
+    <w:r>
+      <w:rPr/>
+      <w:instrText xml:space="preserve"> NUMPAGES </w:instrText>
+    </w:r>
+    <w:r>
+      <w:rPr/>
+      <w:fldChar w:fldCharType="separate"/>
+    </w:r>
+    <w:r>
+      <w:rPr/>
+      <w:t>3</w:t>
+    </w:r>
+    <w:r>
+      <w:rPr/>
+      <w:fldChar w:fldCharType="end"/>
+    </w:r>
+    <w:r>
+      <w:rPr/>
+      <w:tab/>
+    </w:r>
+    <w:r>
+      <w:rPr/>
+      <w:fldChar w:fldCharType="begin"/>
+    </w:r>
+    <w:r>
+      <w:rPr/>
+      <w:instrText xml:space="preserve"> DATE \@"MMM\ d', 'yyyy" </w:instrText>
+    </w:r>
+    <w:r>
+      <w:rPr/>
+      <w:fldChar w:fldCharType="separate"/>
+    </w:r>
+    <w:r>
+      <w:rPr/>
+      <w:t>Sep 3, 2024</w:t>
     </w:r>
     <w:r>
       <w:rPr/>
@@ -2010,6 +2546,20 @@
 <w:hdr xmlns:o="urn:schemas-microsoft-com:office:office" xmlns:r="http://schemas.openxmlformats.org/officeDocument/2006/relationships" xmlns:v="urn:schemas-microsoft-com:vml" xmlns:w="http://schemas.openxmlformats.org/wordprocessingml/2006/main" xmlns:w10="urn:schemas-microsoft-com:office:word" xmlns:wp="http://schemas.openxmlformats.org/drawingml/2006/wordprocessingDrawing" xmlns:wps="http://schemas.microsoft.com/office/word/2010/wordprocessingShape" xmlns:wpg="http://schemas.microsoft.com/office/word/2010/wordprocessingGroup" xmlns:mc="http://schemas.openxmlformats.org/markup-compatibility/2006" xmlns:wp14="http://schemas.microsoft.com/office/word/2010/wordprocessingDrawing" xmlns:w14="http://schemas.microsoft.com/office/word/2010/wordml" xmlns:w15="http://schemas.microsoft.com/office/word/2012/wordml" mc:Ignorable="w14 wp14 w15">
   <w:p>
     <w:pPr>
+      <w:pStyle w:val="Header"/>
+      <w:rPr/>
+    </w:pPr>
+    <w:r>
+      <w:rPr/>
+    </w:r>
+  </w:p>
+</w:hdr>
+</file>
+
+<file path=word/header2.xml><?xml version="1.0" encoding="utf-8"?>
+<w:hdr xmlns:o="urn:schemas-microsoft-com:office:office" xmlns:r="http://schemas.openxmlformats.org/officeDocument/2006/relationships" xmlns:v="urn:schemas-microsoft-com:vml" xmlns:w="http://schemas.openxmlformats.org/wordprocessingml/2006/main" xmlns:w10="urn:schemas-microsoft-com:office:word" xmlns:wp="http://schemas.openxmlformats.org/drawingml/2006/wordprocessingDrawing" xmlns:wps="http://schemas.microsoft.com/office/word/2010/wordprocessingShape" xmlns:wpg="http://schemas.microsoft.com/office/word/2010/wordprocessingGroup" xmlns:mc="http://schemas.openxmlformats.org/markup-compatibility/2006" xmlns:wp14="http://schemas.microsoft.com/office/word/2010/wordprocessingDrawing" xmlns:w14="http://schemas.microsoft.com/office/word/2010/wordml" xmlns:w15="http://schemas.microsoft.com/office/word/2012/wordml" mc:Ignorable="w14 wp14 w15">
+  <w:p>
+    <w:pPr>
       <w:pStyle w:val="Title"/>
       <w:bidi w:val="0"/>
       <w:spacing w:before="240" w:after="120"/>
@@ -2029,19 +2579,36 @@
     </w:pPr>
     <w:r>
       <w:rPr/>
-      <w:t xml:space="preserve">Team </w:t>
-    </w:r>
-    <w:r>
-      <w:rPr/>
-      <w:t>10004</w:t>
-    </w:r>
-    <w:r>
-      <w:rPr/>
-      <w:t xml:space="preserve"> </w:t>
-    </w:r>
-    <w:r>
-      <w:rPr/>
-      <w:t>SCAROB</w:t>
+      <w:t>Team 10004 SCAROB</w:t>
+    </w:r>
+  </w:p>
+</w:hdr>
+</file>
+
+<file path=word/header3.xml><?xml version="1.0" encoding="utf-8"?>
+<w:hdr xmlns:o="urn:schemas-microsoft-com:office:office" xmlns:r="http://schemas.openxmlformats.org/officeDocument/2006/relationships" xmlns:v="urn:schemas-microsoft-com:vml" xmlns:w="http://schemas.openxmlformats.org/wordprocessingml/2006/main" xmlns:w10="urn:schemas-microsoft-com:office:word" xmlns:wp="http://schemas.openxmlformats.org/drawingml/2006/wordprocessingDrawing" xmlns:wps="http://schemas.microsoft.com/office/word/2010/wordprocessingShape" xmlns:wpg="http://schemas.microsoft.com/office/word/2010/wordprocessingGroup" xmlns:mc="http://schemas.openxmlformats.org/markup-compatibility/2006" xmlns:wp14="http://schemas.microsoft.com/office/word/2010/wordprocessingDrawing" xmlns:w14="http://schemas.microsoft.com/office/word/2010/wordml" xmlns:w15="http://schemas.microsoft.com/office/word/2012/wordml" mc:Ignorable="w14 wp14 w15">
+  <w:p>
+    <w:pPr>
+      <w:pStyle w:val="Title"/>
+      <w:bidi w:val="0"/>
+      <w:spacing w:before="240" w:after="120"/>
+      <w:rPr/>
+    </w:pPr>
+    <w:r>
+      <w:rPr/>
+      <w:t>Programming Terms and Definitions</w:t>
+    </w:r>
+  </w:p>
+  <w:p>
+    <w:pPr>
+      <w:pStyle w:val="Subtitle"/>
+      <w:bidi w:val="0"/>
+      <w:spacing w:before="60" w:after="120"/>
+      <w:rPr/>
+    </w:pPr>
+    <w:r>
+      <w:rPr/>
+      <w:t>Team 10004 SCAROB</w:t>
     </w:r>
   </w:p>
 </w:hdr>
@@ -2052,7 +2619,125 @@
   <w:abstractNum w:abstractNumId="1">
     <w:lvl w:ilvl="0">
       <w:start w:val="1"/>
-      <w:pStyle w:val="Heading1"/>
+      <w:numFmt w:val="none"/>
+      <w:suff w:val="nothing"/>
+      <w:lvlText w:val=""/>
+      <w:lvlJc w:val="left"/>
+      <w:pPr>
+        <w:tabs>
+          <w:tab w:val="num" w:pos="0"/>
+        </w:tabs>
+        <w:ind w:left="0" w:hanging="0"/>
+      </w:pPr>
+    </w:lvl>
+    <w:lvl w:ilvl="1">
+      <w:start w:val="1"/>
+      <w:numFmt w:val="none"/>
+      <w:suff w:val="nothing"/>
+      <w:lvlText w:val=""/>
+      <w:lvlJc w:val="left"/>
+      <w:pPr>
+        <w:tabs>
+          <w:tab w:val="num" w:pos="0"/>
+        </w:tabs>
+        <w:ind w:left="0" w:hanging="0"/>
+      </w:pPr>
+    </w:lvl>
+    <w:lvl w:ilvl="2">
+      <w:start w:val="1"/>
+      <w:numFmt w:val="none"/>
+      <w:suff w:val="nothing"/>
+      <w:lvlText w:val=""/>
+      <w:lvlJc w:val="left"/>
+      <w:pPr>
+        <w:tabs>
+          <w:tab w:val="num" w:pos="0"/>
+        </w:tabs>
+        <w:ind w:left="0" w:hanging="0"/>
+      </w:pPr>
+    </w:lvl>
+    <w:lvl w:ilvl="3">
+      <w:start w:val="1"/>
+      <w:numFmt w:val="none"/>
+      <w:suff w:val="nothing"/>
+      <w:lvlText w:val=""/>
+      <w:lvlJc w:val="left"/>
+      <w:pPr>
+        <w:tabs>
+          <w:tab w:val="num" w:pos="0"/>
+        </w:tabs>
+        <w:ind w:left="0" w:hanging="0"/>
+      </w:pPr>
+    </w:lvl>
+    <w:lvl w:ilvl="4">
+      <w:start w:val="1"/>
+      <w:numFmt w:val="none"/>
+      <w:suff w:val="nothing"/>
+      <w:lvlText w:val=""/>
+      <w:lvlJc w:val="left"/>
+      <w:pPr>
+        <w:tabs>
+          <w:tab w:val="num" w:pos="0"/>
+        </w:tabs>
+        <w:ind w:left="0" w:hanging="0"/>
+      </w:pPr>
+    </w:lvl>
+    <w:lvl w:ilvl="5">
+      <w:start w:val="1"/>
+      <w:numFmt w:val="none"/>
+      <w:suff w:val="nothing"/>
+      <w:lvlText w:val=""/>
+      <w:lvlJc w:val="left"/>
+      <w:pPr>
+        <w:tabs>
+          <w:tab w:val="num" w:pos="0"/>
+        </w:tabs>
+        <w:ind w:left="0" w:hanging="0"/>
+      </w:pPr>
+    </w:lvl>
+    <w:lvl w:ilvl="6">
+      <w:start w:val="1"/>
+      <w:numFmt w:val="none"/>
+      <w:suff w:val="nothing"/>
+      <w:lvlText w:val=""/>
+      <w:lvlJc w:val="left"/>
+      <w:pPr>
+        <w:tabs>
+          <w:tab w:val="num" w:pos="0"/>
+        </w:tabs>
+        <w:ind w:left="0" w:hanging="0"/>
+      </w:pPr>
+    </w:lvl>
+    <w:lvl w:ilvl="7">
+      <w:start w:val="1"/>
+      <w:numFmt w:val="none"/>
+      <w:suff w:val="nothing"/>
+      <w:lvlText w:val=""/>
+      <w:lvlJc w:val="left"/>
+      <w:pPr>
+        <w:tabs>
+          <w:tab w:val="num" w:pos="0"/>
+        </w:tabs>
+        <w:ind w:left="0" w:hanging="0"/>
+      </w:pPr>
+    </w:lvl>
+    <w:lvl w:ilvl="8">
+      <w:start w:val="1"/>
+      <w:numFmt w:val="none"/>
+      <w:suff w:val="nothing"/>
+      <w:lvlText w:val=""/>
+      <w:lvlJc w:val="left"/>
+      <w:pPr>
+        <w:tabs>
+          <w:tab w:val="num" w:pos="0"/>
+        </w:tabs>
+        <w:ind w:left="0" w:hanging="0"/>
+      </w:pPr>
+    </w:lvl>
+  </w:abstractNum>
+  <w:abstractNum w:abstractNumId="2">
+    <w:lvl w:ilvl="0">
+      <w:start w:val="1"/>
       <w:numFmt w:val="none"/>
       <w:suff w:val="nothing"/>
       <w:lvlText w:val="%1"/>
@@ -2063,6 +2748,7 @@
         </w:tabs>
         <w:ind w:left="0" w:hanging="0"/>
       </w:pPr>
+      <w:rPr/>
     </w:lvl>
     <w:lvl w:ilvl="1">
       <w:start w:val="1"/>
@@ -2076,6 +2762,7 @@
         </w:tabs>
         <w:ind w:left="0" w:hanging="0"/>
       </w:pPr>
+      <w:rPr/>
     </w:lvl>
     <w:lvl w:ilvl="2">
       <w:start w:val="1"/>
@@ -2089,6 +2776,7 @@
         </w:tabs>
         <w:ind w:left="0" w:hanging="0"/>
       </w:pPr>
+      <w:rPr/>
     </w:lvl>
     <w:lvl w:ilvl="3">
       <w:start w:val="1"/>
@@ -2102,6 +2790,7 @@
         </w:tabs>
         <w:ind w:left="0" w:hanging="0"/>
       </w:pPr>
+      <w:rPr/>
     </w:lvl>
     <w:lvl w:ilvl="4">
       <w:start w:val="1"/>
@@ -2115,6 +2804,7 @@
         </w:tabs>
         <w:ind w:left="0" w:hanging="0"/>
       </w:pPr>
+      <w:rPr/>
     </w:lvl>
     <w:lvl w:ilvl="5">
       <w:start w:val="1"/>
@@ -2128,6 +2818,7 @@
         </w:tabs>
         <w:ind w:left="0" w:hanging="0"/>
       </w:pPr>
+      <w:rPr/>
     </w:lvl>
     <w:lvl w:ilvl="6">
       <w:start w:val="1"/>
@@ -2141,6 +2832,7 @@
         </w:tabs>
         <w:ind w:left="0" w:hanging="0"/>
       </w:pPr>
+      <w:rPr/>
     </w:lvl>
     <w:lvl w:ilvl="7">
       <w:start w:val="1"/>
@@ -2154,6 +2846,7 @@
         </w:tabs>
         <w:ind w:left="0" w:hanging="0"/>
       </w:pPr>
+      <w:rPr/>
     </w:lvl>
     <w:lvl w:ilvl="8">
       <w:start w:val="1"/>
@@ -2167,10 +2860,14 @@
         </w:tabs>
         <w:ind w:left="0" w:hanging="0"/>
       </w:pPr>
+      <w:rPr/>
     </w:lvl>
   </w:abstractNum>
   <w:num w:numId="1">
     <w:abstractNumId w:val="1"/>
+  </w:num>
+  <w:num w:numId="2">
+    <w:abstractNumId w:val="2"/>
   </w:num>
 </w:numbering>
 </file>
@@ -2189,7 +2886,6 @@
     </w:rPrDefault>
     <w:pPrDefault>
       <w:pPr>
-        <w:widowControl/>
         <w:suppressAutoHyphens w:val="true"/>
       </w:pPr>
     </w:pPrDefault>
@@ -2199,10 +2895,11 @@
     <w:qFormat/>
     <w:pPr>
       <w:widowControl/>
-      <w:kinsoku w:val="true"/>
-      <w:overflowPunct w:val="true"/>
-      <w:autoSpaceDE w:val="true"/>
+      <w:suppressAutoHyphens w:val="true"/>
+      <w:overflowPunct w:val="false"/>
       <w:bidi w:val="0"/>
+      <w:spacing w:before="0" w:after="0"/>
+      <w:jc w:val="left"/>
     </w:pPr>
     <w:rPr>
       <w:rFonts w:ascii="Liberation Serif" w:hAnsi="Liberation Serif" w:eastAsia="Noto Serif CJK SC" w:cs="Lohit Devanagari"/>
@@ -2221,7 +2918,7 @@
     <w:pPr>
       <w:numPr>
         <w:ilvl w:val="0"/>
-        <w:numId w:val="1"/>
+        <w:numId w:val="2"/>
       </w:numPr>
       <w:spacing w:before="240" w:after="120"/>
       <w:outlineLvl w:val="0"/>
@@ -2361,6 +3058,19 @@
     </w:pPr>
     <w:rPr/>
   </w:style>
+  <w:style w:type="paragraph" w:styleId="TableHeading">
+    <w:name w:val="Table Heading"/>
+    <w:basedOn w:val="TableContents"/>
+    <w:qFormat/>
+    <w:pPr>
+      <w:suppressLineNumbers/>
+      <w:jc w:val="center"/>
+    </w:pPr>
+    <w:rPr>
+      <w:b/>
+      <w:bCs/>
+    </w:rPr>
+  </w:style>
 </w:styles>
 </file>
 

</xml_diff>